<commit_message>
Updated the Capstone Stage 1
</commit_message>
<xml_diff>
--- a/Capstone_Stage1.docx
+++ b/Capstone_Stage1.docx
@@ -11,7 +11,6 @@
           <w:szCs w:val="24"/>
         </w:rPr>
       </w:pPr>
-      <w:proofErr w:type="spellStart"/>
       <w:r>
         <w:rPr>
           <w:rFonts w:ascii="Arial" w:eastAsia="Times New Roman" w:hAnsi="Arial" w:cs="Arial"/>
@@ -19,17 +18,7 @@
           <w:bCs/>
           <w:color w:val="000000"/>
         </w:rPr>
-        <w:t>GitHub</w:t>
-      </w:r>
-      <w:proofErr w:type="spellEnd"/>
-      <w:r>
-        <w:rPr>
-          <w:rFonts w:ascii="Arial" w:eastAsia="Times New Roman" w:hAnsi="Arial" w:cs="Arial"/>
-          <w:b/>
-          <w:bCs/>
-          <w:color w:val="000000"/>
-        </w:rPr>
-        <w:t xml:space="preserve"> Username</w:t>
+        <w:t>GitHub Username</w:t>
       </w:r>
       <w:r>
         <w:rPr>
@@ -58,7 +47,6 @@
           <w:szCs w:val="24"/>
         </w:rPr>
       </w:pPr>
-      <w:proofErr w:type="spellStart"/>
       <w:r>
         <w:rPr>
           <w:rFonts w:ascii="Trebuchet MS" w:eastAsia="Times New Roman" w:hAnsi="Trebuchet MS" w:cs="Times New Roman"/>
@@ -68,7 +56,6 @@
         </w:rPr>
         <w:t>LoveMeter</w:t>
       </w:r>
-      <w:proofErr w:type="spellEnd"/>
     </w:p>
     <w:p>
       <w:pPr>
@@ -358,23 +345,7 @@
           <w:rFonts w:ascii="Arial" w:eastAsia="Times New Roman" w:hAnsi="Arial" w:cs="Arial"/>
           <w:color w:val="000000"/>
         </w:rPr>
-        <w:t xml:space="preserve">, Paper by 53, Photoshop or </w:t>
-      </w:r>
-      <w:proofErr w:type="spellStart"/>
-      <w:r>
-        <w:rPr>
-          <w:rFonts w:ascii="Arial" w:eastAsia="Times New Roman" w:hAnsi="Arial" w:cs="Arial"/>
-          <w:color w:val="000000"/>
-        </w:rPr>
-        <w:t>Balsamiq</w:t>
-      </w:r>
-      <w:proofErr w:type="spellEnd"/>
-      <w:r>
-        <w:rPr>
-          <w:rFonts w:ascii="Arial" w:eastAsia="Times New Roman" w:hAnsi="Arial" w:cs="Arial"/>
-          <w:color w:val="000000"/>
-        </w:rPr>
-        <w:t xml:space="preserve">. </w:t>
+        <w:t xml:space="preserve">, Paper by 53, Photoshop or Balsamiq. </w:t>
       </w:r>
     </w:p>
     <w:p>
@@ -648,16 +619,86 @@
           <w:color w:val="000000"/>
         </w:rPr>
       </w:pPr>
-      <w:bookmarkStart w:id="0" w:name="_GoBack"/>
+      <w:r>
+        <w:rPr>
+          <w:rFonts w:ascii="Times New Roman" w:eastAsia="Times New Roman" w:hAnsi="Times New Roman" w:cs="Times New Roman"/>
+          <w:noProof/>
+          <w:sz w:val="24"/>
+          <w:szCs w:val="24"/>
+        </w:rPr>
+        <w:lastRenderedPageBreak/>
+        <w:drawing>
+          <wp:anchor distT="0" distB="0" distL="114300" distR="114300" simplePos="0" relativeHeight="251664384" behindDoc="0" locked="0" layoutInCell="1" allowOverlap="1" wp14:anchorId="48FB35D1" wp14:editId="684C7DFF">
+            <wp:simplePos x="0" y="0"/>
+            <wp:positionH relativeFrom="column">
+              <wp:posOffset>-676275</wp:posOffset>
+            </wp:positionH>
+            <wp:positionV relativeFrom="paragraph">
+              <wp:posOffset>3390900</wp:posOffset>
+            </wp:positionV>
+            <wp:extent cx="2409825" cy="3416300"/>
+            <wp:effectExtent l="0" t="0" r="9525" b="0"/>
+            <wp:wrapThrough wrapText="bothSides">
+              <wp:wrapPolygon edited="0">
+                <wp:start x="0" y="0"/>
+                <wp:lineTo x="0" y="21439"/>
+                <wp:lineTo x="21515" y="21439"/>
+                <wp:lineTo x="21515" y="0"/>
+                <wp:lineTo x="0" y="0"/>
+              </wp:wrapPolygon>
+            </wp:wrapThrough>
+            <wp:docPr id="1" name="Picture 1"/>
+            <wp:cNvGraphicFramePr>
+              <a:graphicFrameLocks xmlns:a="http://schemas.openxmlformats.org/drawingml/2006/main" noChangeAspect="1"/>
+            </wp:cNvGraphicFramePr>
+            <a:graphic xmlns:a="http://schemas.openxmlformats.org/drawingml/2006/main">
+              <a:graphicData uri="http://schemas.openxmlformats.org/drawingml/2006/picture">
+                <pic:pic xmlns:pic="http://schemas.openxmlformats.org/drawingml/2006/picture">
+                  <pic:nvPicPr>
+                    <pic:cNvPr id="1" name="Page7.png"/>
+                    <pic:cNvPicPr/>
+                  </pic:nvPicPr>
+                  <pic:blipFill>
+                    <a:blip r:embed="rId9">
+                      <a:extLst>
+                        <a:ext uri="{28A0092B-C50C-407E-A947-70E740481C1C}">
+                          <a14:useLocalDpi xmlns:a14="http://schemas.microsoft.com/office/drawing/2010/main" val="0"/>
+                        </a:ext>
+                      </a:extLst>
+                    </a:blip>
+                    <a:stretch>
+                      <a:fillRect/>
+                    </a:stretch>
+                  </pic:blipFill>
+                  <pic:spPr>
+                    <a:xfrm>
+                      <a:off x="0" y="0"/>
+                      <a:ext cx="2409825" cy="3416300"/>
+                    </a:xfrm>
+                    <a:prstGeom prst="rect">
+                      <a:avLst/>
+                    </a:prstGeom>
+                  </pic:spPr>
+                </pic:pic>
+              </a:graphicData>
+            </a:graphic>
+            <wp14:sizeRelH relativeFrom="margin">
+              <wp14:pctWidth>0</wp14:pctWidth>
+            </wp14:sizeRelH>
+            <wp14:sizeRelV relativeFrom="margin">
+              <wp14:pctHeight>0</wp14:pctHeight>
+            </wp14:sizeRelV>
+          </wp:anchor>
+        </w:drawing>
+      </w:r>
       <w:r>
         <w:rPr>
           <w:rFonts w:ascii="Arial" w:eastAsia="Times New Roman" w:hAnsi="Arial" w:cs="Arial"/>
           <w:noProof/>
           <w:color w:val="38761D"/>
         </w:rPr>
-        <w:lastRenderedPageBreak/>
         <w:drawing>
-          <wp:anchor distT="0" distB="0" distL="114300" distR="114300" simplePos="0" relativeHeight="251662336" behindDoc="0" locked="0" layoutInCell="1" allowOverlap="1" wp14:anchorId="4AC9B195" wp14:editId="36AE9139">
+          <wp:anchor distT="0" distB="0" distL="114300" distR="114300" simplePos="0" relativeHeight="251662336" behindDoc="0" locked="0" layoutInCell="1" allowOverlap="1" wp14:anchorId="1864D9D6" wp14:editId="7005AA2D">
             <wp:simplePos x="0" y="0"/>
             <wp:positionH relativeFrom="column">
               <wp:posOffset>4352925</wp:posOffset>
@@ -690,7 +731,7 @@
                     </pic:cNvPicPr>
                   </pic:nvPicPr>
                   <pic:blipFill>
-                    <a:blip r:embed="rId9">
+                    <a:blip r:embed="rId10">
                       <a:extLst>
                         <a:ext uri="{28A0092B-C50C-407E-A947-70E740481C1C}">
                           <a14:useLocalDpi xmlns:a14="http://schemas.microsoft.com/office/drawing/2010/main" val="0"/>
@@ -727,7 +768,6 @@
           </wp:anchor>
         </w:drawing>
       </w:r>
-      <w:bookmarkEnd w:id="0"/>
       <w:r>
         <w:rPr>
           <w:rFonts w:ascii="Arial" w:eastAsia="Times New Roman" w:hAnsi="Arial" w:cs="Arial"/>
@@ -735,7 +775,7 @@
           <w:color w:val="38761D"/>
         </w:rPr>
         <w:drawing>
-          <wp:anchor distT="0" distB="0" distL="114300" distR="114300" simplePos="0" relativeHeight="251663360" behindDoc="0" locked="0" layoutInCell="1" allowOverlap="1" wp14:anchorId="6171E8E9" wp14:editId="6A010BA8">
+          <wp:anchor distT="0" distB="0" distL="114300" distR="114300" simplePos="0" relativeHeight="251663360" behindDoc="0" locked="0" layoutInCell="1" allowOverlap="1" wp14:anchorId="245E7AD7" wp14:editId="579B44C6">
             <wp:simplePos x="0" y="0"/>
             <wp:positionH relativeFrom="column">
               <wp:posOffset>1828800</wp:posOffset>
@@ -768,7 +808,7 @@
                     </pic:cNvPicPr>
                   </pic:nvPicPr>
                   <pic:blipFill>
-                    <a:blip r:embed="rId10">
+                    <a:blip r:embed="rId11">
                       <a:extLst>
                         <a:ext uri="{28A0092B-C50C-407E-A947-70E740481C1C}">
                           <a14:useLocalDpi xmlns:a14="http://schemas.microsoft.com/office/drawing/2010/main" val="0"/>
@@ -812,7 +852,7 @@
           <w:color w:val="38761D"/>
         </w:rPr>
         <w:drawing>
-          <wp:anchor distT="0" distB="0" distL="114300" distR="114300" simplePos="0" relativeHeight="251661312" behindDoc="0" locked="0" layoutInCell="1" allowOverlap="1" wp14:anchorId="05E4BBA8" wp14:editId="32FFBFD9">
+          <wp:anchor distT="0" distB="0" distL="114300" distR="114300" simplePos="0" relativeHeight="251661312" behindDoc="0" locked="0" layoutInCell="1" allowOverlap="1" wp14:anchorId="7AAA4262" wp14:editId="70C19D5D">
             <wp:simplePos x="0" y="0"/>
             <wp:positionH relativeFrom="column">
               <wp:posOffset>-733425</wp:posOffset>
@@ -845,7 +885,7 @@
                     </pic:cNvPicPr>
                   </pic:nvPicPr>
                   <pic:blipFill>
-                    <a:blip r:embed="rId11">
+                    <a:blip r:embed="rId12">
                       <a:extLst>
                         <a:ext uri="{28A0092B-C50C-407E-A947-70E740481C1C}">
                           <a14:useLocalDpi xmlns:a14="http://schemas.microsoft.com/office/drawing/2010/main" val="0"/>
@@ -898,20 +938,126 @@
       <w:pPr>
         <w:spacing w:after="0" w:line="240" w:lineRule="auto"/>
         <w:rPr>
-          <w:rFonts w:ascii="Arial" w:eastAsia="Times New Roman" w:hAnsi="Arial" w:cs="Arial"/>
-          <w:b/>
-          <w:bCs/>
-          <w:color w:val="000000"/>
-        </w:rPr>
-      </w:pPr>
-    </w:p>
-    <w:p>
-      <w:pPr>
-        <w:spacing w:after="0" w:line="240" w:lineRule="auto"/>
-        <w:rPr>
           <w:rFonts w:ascii="Times New Roman" w:eastAsia="Times New Roman" w:hAnsi="Times New Roman" w:cs="Times New Roman"/>
           <w:sz w:val="24"/>
           <w:szCs w:val="24"/>
+        </w:rPr>
+      </w:pPr>
+    </w:p>
+    <w:p>
+      <w:pPr>
+        <w:spacing w:before="200" w:after="0" w:line="240" w:lineRule="auto"/>
+        <w:outlineLvl w:val="0"/>
+        <w:rPr>
+          <w:rFonts w:ascii="Trebuchet MS" w:eastAsia="Times New Roman" w:hAnsi="Trebuchet MS" w:cs="Times New Roman"/>
+          <w:color w:val="000000"/>
+          <w:kern w:val="36"/>
+          <w:sz w:val="32"/>
+          <w:szCs w:val="32"/>
+        </w:rPr>
+      </w:pPr>
+    </w:p>
+    <w:p>
+      <w:pPr>
+        <w:spacing w:before="200" w:after="0" w:line="240" w:lineRule="auto"/>
+        <w:outlineLvl w:val="0"/>
+        <w:rPr>
+          <w:rFonts w:ascii="Trebuchet MS" w:eastAsia="Times New Roman" w:hAnsi="Trebuchet MS" w:cs="Times New Roman"/>
+          <w:color w:val="000000"/>
+          <w:kern w:val="36"/>
+          <w:sz w:val="32"/>
+          <w:szCs w:val="32"/>
+        </w:rPr>
+      </w:pPr>
+    </w:p>
+    <w:p>
+      <w:pPr>
+        <w:spacing w:before="200" w:after="0" w:line="240" w:lineRule="auto"/>
+        <w:outlineLvl w:val="0"/>
+        <w:rPr>
+          <w:rFonts w:ascii="Trebuchet MS" w:eastAsia="Times New Roman" w:hAnsi="Trebuchet MS" w:cs="Times New Roman"/>
+          <w:color w:val="000000"/>
+          <w:kern w:val="36"/>
+          <w:sz w:val="32"/>
+          <w:szCs w:val="32"/>
+        </w:rPr>
+      </w:pPr>
+    </w:p>
+    <w:p>
+      <w:pPr>
+        <w:spacing w:before="200" w:after="0" w:line="240" w:lineRule="auto"/>
+        <w:outlineLvl w:val="0"/>
+        <w:rPr>
+          <w:rFonts w:ascii="Trebuchet MS" w:eastAsia="Times New Roman" w:hAnsi="Trebuchet MS" w:cs="Times New Roman"/>
+          <w:color w:val="000000"/>
+          <w:kern w:val="36"/>
+          <w:sz w:val="32"/>
+          <w:szCs w:val="32"/>
+        </w:rPr>
+      </w:pPr>
+    </w:p>
+    <w:p>
+      <w:pPr>
+        <w:spacing w:before="200" w:after="0" w:line="240" w:lineRule="auto"/>
+        <w:outlineLvl w:val="0"/>
+        <w:rPr>
+          <w:rFonts w:ascii="Trebuchet MS" w:eastAsia="Times New Roman" w:hAnsi="Trebuchet MS" w:cs="Times New Roman"/>
+          <w:color w:val="000000"/>
+          <w:kern w:val="36"/>
+          <w:sz w:val="32"/>
+          <w:szCs w:val="32"/>
+        </w:rPr>
+      </w:pPr>
+    </w:p>
+    <w:p>
+      <w:pPr>
+        <w:spacing w:before="200" w:after="0" w:line="240" w:lineRule="auto"/>
+        <w:outlineLvl w:val="0"/>
+        <w:rPr>
+          <w:rFonts w:ascii="Trebuchet MS" w:eastAsia="Times New Roman" w:hAnsi="Trebuchet MS" w:cs="Times New Roman"/>
+          <w:color w:val="000000"/>
+          <w:kern w:val="36"/>
+          <w:sz w:val="32"/>
+          <w:szCs w:val="32"/>
+        </w:rPr>
+      </w:pPr>
+    </w:p>
+    <w:p>
+      <w:pPr>
+        <w:spacing w:before="200" w:after="0" w:line="240" w:lineRule="auto"/>
+        <w:outlineLvl w:val="0"/>
+        <w:rPr>
+          <w:rFonts w:ascii="Trebuchet MS" w:eastAsia="Times New Roman" w:hAnsi="Trebuchet MS" w:cs="Times New Roman"/>
+          <w:color w:val="000000"/>
+          <w:kern w:val="36"/>
+          <w:sz w:val="32"/>
+          <w:szCs w:val="32"/>
+        </w:rPr>
+      </w:pPr>
+    </w:p>
+    <w:p>
+      <w:pPr>
+        <w:spacing w:before="200" w:after="0" w:line="240" w:lineRule="auto"/>
+        <w:outlineLvl w:val="0"/>
+        <w:rPr>
+          <w:rFonts w:ascii="Trebuchet MS" w:eastAsia="Times New Roman" w:hAnsi="Trebuchet MS" w:cs="Times New Roman"/>
+          <w:color w:val="000000"/>
+          <w:kern w:val="36"/>
+          <w:sz w:val="32"/>
+          <w:szCs w:val="32"/>
+        </w:rPr>
+      </w:pPr>
+    </w:p>
+    <w:p>
+      <w:pPr>
+        <w:spacing w:before="200" w:after="0" w:line="240" w:lineRule="auto"/>
+        <w:outlineLvl w:val="0"/>
+        <w:rPr>
+          <w:rFonts w:ascii="Trebuchet MS" w:eastAsia="Times New Roman" w:hAnsi="Trebuchet MS" w:cs="Times New Roman"/>
+          <w:color w:val="000000"/>
+          <w:kern w:val="36"/>
+          <w:sz w:val="32"/>
+          <w:szCs w:val="32"/>
         </w:rPr>
       </w:pPr>
     </w:p>
@@ -997,23 +1143,7 @@
           <w:rFonts w:ascii="Arial" w:eastAsia="Times New Roman" w:hAnsi="Arial" w:cs="Arial"/>
           <w:color w:val="38761D"/>
         </w:rPr>
-        <w:t xml:space="preserve">The App will use Firebase </w:t>
-      </w:r>
-      <w:proofErr w:type="spellStart"/>
-      <w:r>
-        <w:rPr>
-          <w:rFonts w:ascii="Arial" w:eastAsia="Times New Roman" w:hAnsi="Arial" w:cs="Arial"/>
-          <w:color w:val="38761D"/>
-        </w:rPr>
-        <w:t>Realtime</w:t>
-      </w:r>
-      <w:proofErr w:type="spellEnd"/>
-      <w:r>
-        <w:rPr>
-          <w:rFonts w:ascii="Arial" w:eastAsia="Times New Roman" w:hAnsi="Arial" w:cs="Arial"/>
-          <w:color w:val="38761D"/>
-        </w:rPr>
-        <w:t xml:space="preserve"> database</w:t>
+        <w:t>The App will use Firebase Realtime database</w:t>
       </w:r>
     </w:p>
     <w:p>
@@ -1047,6 +1177,7 @@
           <w:sz w:val="24"/>
           <w:szCs w:val="24"/>
         </w:rPr>
+        <w:lastRenderedPageBreak/>
         <w:t>Describe any edge or corner cases in the UX.</w:t>
       </w:r>
     </w:p>
@@ -1108,9 +1239,59 @@
           <w:sz w:val="24"/>
           <w:szCs w:val="24"/>
         </w:rPr>
-        <w:t xml:space="preserve">Describe any libraries you’ll be using and share </w:t>
-      </w:r>
-      <w:proofErr w:type="gramStart"/>
+        <w:t>Describe any libraries you’ll be using and share your reasoning for including them.</w:t>
+      </w:r>
+    </w:p>
+    <w:p>
+      <w:pPr>
+        <w:spacing w:after="0" w:line="240" w:lineRule="auto"/>
+        <w:rPr>
+          <w:rFonts w:ascii="Times New Roman" w:eastAsia="Times New Roman" w:hAnsi="Times New Roman" w:cs="Times New Roman"/>
+          <w:sz w:val="24"/>
+          <w:szCs w:val="24"/>
+        </w:rPr>
+      </w:pPr>
+    </w:p>
+    <w:p>
+      <w:pPr>
+        <w:spacing w:after="0" w:line="240" w:lineRule="auto"/>
+        <w:rPr>
+          <w:rFonts w:ascii="Times New Roman" w:eastAsia="Times New Roman" w:hAnsi="Times New Roman" w:cs="Times New Roman"/>
+          <w:sz w:val="24"/>
+          <w:szCs w:val="24"/>
+        </w:rPr>
+      </w:pPr>
+      <w:r>
+        <w:rPr>
+          <w:rFonts w:ascii="Times New Roman" w:eastAsia="Times New Roman" w:hAnsi="Times New Roman" w:cs="Times New Roman"/>
+          <w:sz w:val="24"/>
+          <w:szCs w:val="24"/>
+        </w:rPr>
+        <w:t>Glide for images, hdodenhof for circular image view and ButterKnife for View Injection.</w:t>
+      </w:r>
+    </w:p>
+    <w:p>
+      <w:pPr>
+        <w:spacing w:after="0" w:line="240" w:lineRule="auto"/>
+        <w:rPr>
+          <w:rFonts w:ascii="Times New Roman" w:eastAsia="Times New Roman" w:hAnsi="Times New Roman" w:cs="Times New Roman"/>
+          <w:sz w:val="24"/>
+          <w:szCs w:val="24"/>
+        </w:rPr>
+      </w:pPr>
+    </w:p>
+    <w:p>
+      <w:pPr>
+        <w:spacing w:before="160" w:after="0" w:line="240" w:lineRule="auto"/>
+        <w:outlineLvl w:val="2"/>
+        <w:rPr>
+          <w:rFonts w:ascii="Times New Roman" w:eastAsia="Times New Roman" w:hAnsi="Times New Roman" w:cs="Times New Roman"/>
+          <w:b/>
+          <w:bCs/>
+          <w:sz w:val="27"/>
+          <w:szCs w:val="27"/>
+        </w:rPr>
+      </w:pPr>
       <w:r>
         <w:rPr>
           <w:rFonts w:ascii="Trebuchet MS" w:eastAsia="Times New Roman" w:hAnsi="Trebuchet MS" w:cs="Times New Roman"/>
@@ -1120,116 +1301,6 @@
           <w:sz w:val="24"/>
           <w:szCs w:val="24"/>
         </w:rPr>
-        <w:t>your</w:t>
-      </w:r>
-      <w:proofErr w:type="gramEnd"/>
-      <w:r>
-        <w:rPr>
-          <w:rFonts w:ascii="Trebuchet MS" w:eastAsia="Times New Roman" w:hAnsi="Trebuchet MS" w:cs="Times New Roman"/>
-          <w:b/>
-          <w:bCs/>
-          <w:color w:val="666666"/>
-          <w:sz w:val="24"/>
-          <w:szCs w:val="24"/>
-        </w:rPr>
-        <w:t xml:space="preserve"> reasoning for including them.</w:t>
-      </w:r>
-    </w:p>
-    <w:p>
-      <w:pPr>
-        <w:spacing w:after="0" w:line="240" w:lineRule="auto"/>
-        <w:rPr>
-          <w:rFonts w:ascii="Times New Roman" w:eastAsia="Times New Roman" w:hAnsi="Times New Roman" w:cs="Times New Roman"/>
-          <w:sz w:val="24"/>
-          <w:szCs w:val="24"/>
-        </w:rPr>
-      </w:pPr>
-    </w:p>
-    <w:p>
-      <w:pPr>
-        <w:spacing w:after="0" w:line="240" w:lineRule="auto"/>
-        <w:rPr>
-          <w:rFonts w:ascii="Times New Roman" w:eastAsia="Times New Roman" w:hAnsi="Times New Roman" w:cs="Times New Roman"/>
-          <w:sz w:val="24"/>
-          <w:szCs w:val="24"/>
-        </w:rPr>
-      </w:pPr>
-      <w:r>
-        <w:rPr>
-          <w:rFonts w:ascii="Times New Roman" w:eastAsia="Times New Roman" w:hAnsi="Times New Roman" w:cs="Times New Roman"/>
-          <w:sz w:val="24"/>
-          <w:szCs w:val="24"/>
-        </w:rPr>
-        <w:t xml:space="preserve">Glide for images, </w:t>
-      </w:r>
-      <w:proofErr w:type="spellStart"/>
-      <w:r>
-        <w:rPr>
-          <w:rFonts w:ascii="Times New Roman" w:eastAsia="Times New Roman" w:hAnsi="Times New Roman" w:cs="Times New Roman"/>
-          <w:sz w:val="24"/>
-          <w:szCs w:val="24"/>
-        </w:rPr>
-        <w:t>hdodenhof</w:t>
-      </w:r>
-      <w:proofErr w:type="spellEnd"/>
-      <w:r>
-        <w:rPr>
-          <w:rFonts w:ascii="Times New Roman" w:eastAsia="Times New Roman" w:hAnsi="Times New Roman" w:cs="Times New Roman"/>
-          <w:sz w:val="24"/>
-          <w:szCs w:val="24"/>
-        </w:rPr>
-        <w:t xml:space="preserve"> for circular image view and </w:t>
-      </w:r>
-      <w:proofErr w:type="spellStart"/>
-      <w:r>
-        <w:rPr>
-          <w:rFonts w:ascii="Times New Roman" w:eastAsia="Times New Roman" w:hAnsi="Times New Roman" w:cs="Times New Roman"/>
-          <w:sz w:val="24"/>
-          <w:szCs w:val="24"/>
-        </w:rPr>
-        <w:t>ButterKnife</w:t>
-      </w:r>
-      <w:proofErr w:type="spellEnd"/>
-      <w:r>
-        <w:rPr>
-          <w:rFonts w:ascii="Times New Roman" w:eastAsia="Times New Roman" w:hAnsi="Times New Roman" w:cs="Times New Roman"/>
-          <w:sz w:val="24"/>
-          <w:szCs w:val="24"/>
-        </w:rPr>
-        <w:t xml:space="preserve"> for View Injection.</w:t>
-      </w:r>
-    </w:p>
-    <w:p>
-      <w:pPr>
-        <w:spacing w:after="0" w:line="240" w:lineRule="auto"/>
-        <w:rPr>
-          <w:rFonts w:ascii="Times New Roman" w:eastAsia="Times New Roman" w:hAnsi="Times New Roman" w:cs="Times New Roman"/>
-          <w:sz w:val="24"/>
-          <w:szCs w:val="24"/>
-        </w:rPr>
-      </w:pPr>
-    </w:p>
-    <w:p>
-      <w:pPr>
-        <w:spacing w:before="160" w:after="0" w:line="240" w:lineRule="auto"/>
-        <w:outlineLvl w:val="2"/>
-        <w:rPr>
-          <w:rFonts w:ascii="Times New Roman" w:eastAsia="Times New Roman" w:hAnsi="Times New Roman" w:cs="Times New Roman"/>
-          <w:b/>
-          <w:bCs/>
-          <w:sz w:val="27"/>
-          <w:szCs w:val="27"/>
-        </w:rPr>
-      </w:pPr>
-      <w:r>
-        <w:rPr>
-          <w:rFonts w:ascii="Trebuchet MS" w:eastAsia="Times New Roman" w:hAnsi="Trebuchet MS" w:cs="Times New Roman"/>
-          <w:b/>
-          <w:bCs/>
-          <w:color w:val="666666"/>
-          <w:sz w:val="24"/>
-          <w:szCs w:val="24"/>
-        </w:rPr>
         <w:t>Describe how you will implement Google Play Services or other external services.</w:t>
       </w:r>
     </w:p>
@@ -1254,37 +1325,12 @@
           <w:szCs w:val="21"/>
         </w:rPr>
       </w:pPr>
-      <w:proofErr w:type="gramStart"/>
       <w:r>
         <w:rPr>
           <w:rFonts w:ascii="Arial" w:hAnsi="Arial" w:cs="Arial"/>
           <w:color w:val="38761D"/>
         </w:rPr>
-        <w:t>will</w:t>
-      </w:r>
-      <w:proofErr w:type="gramEnd"/>
-      <w:r>
-        <w:rPr>
-          <w:rFonts w:ascii="Arial" w:hAnsi="Arial" w:cs="Arial"/>
-          <w:color w:val="38761D"/>
-        </w:rPr>
-        <w:t xml:space="preserve"> add this to </w:t>
-      </w:r>
-      <w:proofErr w:type="spellStart"/>
-      <w:r>
-        <w:rPr>
-          <w:rFonts w:ascii="Arial" w:hAnsi="Arial" w:cs="Arial"/>
-          <w:color w:val="38761D"/>
-        </w:rPr>
-        <w:t>gradle</w:t>
-      </w:r>
-      <w:proofErr w:type="spellEnd"/>
-      <w:r>
-        <w:rPr>
-          <w:rFonts w:ascii="Arial" w:hAnsi="Arial" w:cs="Arial"/>
-          <w:color w:val="38761D"/>
-        </w:rPr>
-        <w:t xml:space="preserve"> </w:t>
+        <w:t xml:space="preserve">will add this to gradle </w:t>
       </w:r>
       <w:r>
         <w:rPr>
@@ -1318,87 +1364,59 @@
           <w:szCs w:val="21"/>
         </w:rPr>
         <w:br/>
-        <w:t xml:space="preserve">        </w:t>
-      </w:r>
-      <w:proofErr w:type="spellStart"/>
+        <w:t xml:space="preserve">        classpath </w:t>
+      </w:r>
+      <w:r>
+        <w:rPr>
+          <w:color w:val="0D904F"/>
+          <w:sz w:val="21"/>
+          <w:szCs w:val="21"/>
+        </w:rPr>
+        <w:t>'com.google.gms:google-services:3.2.1'</w:t>
+      </w:r>
       <w:r>
         <w:rPr>
           <w:color w:val="37474F"/>
           <w:sz w:val="21"/>
           <w:szCs w:val="21"/>
         </w:rPr>
-        <w:t>classpath</w:t>
-      </w:r>
-      <w:proofErr w:type="spellEnd"/>
+        <w:t xml:space="preserve"> </w:t>
+      </w:r>
+      <w:r>
+        <w:rPr>
+          <w:color w:val="D81B60"/>
+          <w:sz w:val="21"/>
+          <w:szCs w:val="21"/>
+        </w:rPr>
+        <w:t>// google-services plugin</w:t>
+      </w:r>
       <w:r>
         <w:rPr>
           <w:color w:val="37474F"/>
           <w:sz w:val="21"/>
           <w:szCs w:val="21"/>
         </w:rPr>
-        <w:t xml:space="preserve"> </w:t>
-      </w:r>
-      <w:r>
-        <w:rPr>
-          <w:color w:val="0D904F"/>
-          <w:sz w:val="21"/>
-          <w:szCs w:val="21"/>
-        </w:rPr>
-        <w:t>'com.google.gms:google-services:3.2.1'</w:t>
-      </w:r>
-      <w:r>
+        <w:br/>
+        <w:t>    }</w:t>
+      </w:r>
+    </w:p>
+    <w:p>
+      <w:pPr>
+        <w:pStyle w:val="HTMLPreformatted"/>
+        <w:shd w:val="clear" w:color="auto" w:fill="F7F7F7"/>
+        <w:spacing w:before="240" w:after="240" w:line="300" w:lineRule="atLeast"/>
         <w:rPr>
           <w:color w:val="37474F"/>
           <w:sz w:val="21"/>
           <w:szCs w:val="21"/>
         </w:rPr>
-        <w:t xml:space="preserve"> </w:t>
-      </w:r>
-      <w:r>
-        <w:rPr>
-          <w:color w:val="D81B60"/>
-          <w:sz w:val="21"/>
-          <w:szCs w:val="21"/>
-        </w:rPr>
-        <w:t>// google-services plugin</w:t>
-      </w:r>
-      <w:r>
-        <w:rPr>
-          <w:color w:val="37474F"/>
-          <w:sz w:val="21"/>
-          <w:szCs w:val="21"/>
-        </w:rPr>
-        <w:br/>
-        <w:t>    }</w:t>
-      </w:r>
-    </w:p>
-    <w:p>
-      <w:pPr>
-        <w:pStyle w:val="HTMLPreformatted"/>
-        <w:shd w:val="clear" w:color="auto" w:fill="F7F7F7"/>
-        <w:spacing w:before="240" w:after="240" w:line="300" w:lineRule="atLeast"/>
-        <w:rPr>
-          <w:color w:val="37474F"/>
-          <w:sz w:val="21"/>
-          <w:szCs w:val="21"/>
-        </w:rPr>
-      </w:pPr>
-      <w:proofErr w:type="gramStart"/>
+      </w:pPr>
       <w:r>
         <w:rPr>
           <w:rFonts w:ascii="Arial" w:hAnsi="Arial" w:cs="Arial"/>
           <w:color w:val="38761D"/>
         </w:rPr>
-        <w:lastRenderedPageBreak/>
-        <w:t>then</w:t>
-      </w:r>
-      <w:proofErr w:type="gramEnd"/>
-      <w:r>
-        <w:rPr>
-          <w:rFonts w:ascii="Arial" w:hAnsi="Arial" w:cs="Arial"/>
-          <w:color w:val="38761D"/>
-        </w:rPr>
-        <w:t xml:space="preserve"> </w:t>
+        <w:t xml:space="preserve">then </w:t>
       </w:r>
       <w:r>
         <w:rPr>
@@ -1537,39 +1555,8 @@
           <w:sz w:val="21"/>
           <w:szCs w:val="21"/>
         </w:rPr>
-        <w:t xml:space="preserve">// added the Google maven </w:t>
-      </w:r>
-      <w:proofErr w:type="spellStart"/>
-      <w:r>
-        <w:rPr>
-          <w:rStyle w:val="com"/>
-          <w:color w:val="D81B60"/>
-          <w:sz w:val="21"/>
-          <w:szCs w:val="21"/>
-        </w:rPr>
-        <w:t>respository</w:t>
-      </w:r>
-      <w:proofErr w:type="spellEnd"/>
-      <w:r>
-        <w:rPr>
-          <w:rStyle w:val="com"/>
-          <w:color w:val="D81B60"/>
-          <w:sz w:val="21"/>
-          <w:szCs w:val="21"/>
-        </w:rPr>
-        <w:t xml:space="preserve"> to your root </w:t>
-      </w:r>
-      <w:proofErr w:type="spellStart"/>
-      <w:r>
-        <w:rPr>
-          <w:rStyle w:val="com"/>
-          <w:color w:val="D81B60"/>
-          <w:sz w:val="21"/>
-          <w:szCs w:val="21"/>
-        </w:rPr>
-        <w:t>build.gradle</w:t>
-      </w:r>
-      <w:proofErr w:type="spellEnd"/>
+        <w:t>// added the Google maven respository to your root build.gradle</w:t>
+      </w:r>
       <w:r>
         <w:rPr>
           <w:color w:val="37474F"/>
@@ -1599,7 +1586,6 @@
           <w:szCs w:val="21"/>
         </w:rPr>
       </w:pPr>
-      <w:proofErr w:type="gramStart"/>
       <w:r>
         <w:rPr>
           <w:rStyle w:val="pln"/>
@@ -1607,9 +1593,17 @@
           <w:sz w:val="21"/>
           <w:szCs w:val="21"/>
         </w:rPr>
-        <w:t>apply</w:t>
-      </w:r>
-      <w:proofErr w:type="gramEnd"/>
+        <w:t>apply plugin</w:t>
+      </w:r>
+      <w:r>
+        <w:rPr>
+          <w:rStyle w:val="pun"/>
+          <w:color w:val="37474F"/>
+          <w:sz w:val="21"/>
+          <w:szCs w:val="21"/>
+        </w:rPr>
+        <w:t>:</w:t>
+      </w:r>
       <w:r>
         <w:rPr>
           <w:rStyle w:val="pln"/>
@@ -1617,24 +1611,6 @@
           <w:sz w:val="21"/>
           <w:szCs w:val="21"/>
         </w:rPr>
-        <w:t xml:space="preserve"> plugin</w:t>
-      </w:r>
-      <w:r>
-        <w:rPr>
-          <w:rStyle w:val="pun"/>
-          <w:color w:val="37474F"/>
-          <w:sz w:val="21"/>
-          <w:szCs w:val="21"/>
-        </w:rPr>
-        <w:t>:</w:t>
-      </w:r>
-      <w:r>
-        <w:rPr>
-          <w:rStyle w:val="pln"/>
-          <w:color w:val="37474F"/>
-          <w:sz w:val="21"/>
-          <w:szCs w:val="21"/>
-        </w:rPr>
         <w:t xml:space="preserve"> </w:t>
       </w:r>
       <w:r>
@@ -1644,27 +1620,7 @@
           <w:sz w:val="21"/>
           <w:szCs w:val="21"/>
         </w:rPr>
-        <w:t>'</w:t>
-      </w:r>
-      <w:proofErr w:type="spellStart"/>
-      <w:r>
-        <w:rPr>
-          <w:rStyle w:val="str"/>
-          <w:color w:val="0D904F"/>
-          <w:sz w:val="21"/>
-          <w:szCs w:val="21"/>
-        </w:rPr>
-        <w:t>com.google.gms.google</w:t>
-      </w:r>
-      <w:proofErr w:type="spellEnd"/>
-      <w:r>
-        <w:rPr>
-          <w:rStyle w:val="str"/>
-          <w:color w:val="0D904F"/>
-          <w:sz w:val="21"/>
-          <w:szCs w:val="21"/>
-        </w:rPr>
-        <w:t>-services'</w:t>
+        <w:t>'com.google.gms.google-services'</w:t>
       </w:r>
     </w:p>
     <w:p>
@@ -1676,21 +1632,12 @@
           <w:szCs w:val="24"/>
         </w:rPr>
       </w:pPr>
-      <w:proofErr w:type="gramStart"/>
       <w:r>
         <w:rPr>
           <w:rFonts w:ascii="Arial" w:eastAsia="Times New Roman" w:hAnsi="Arial" w:cs="Arial"/>
           <w:color w:val="38761D"/>
         </w:rPr>
-        <w:t>to</w:t>
-      </w:r>
-      <w:proofErr w:type="gramEnd"/>
-      <w:r>
-        <w:rPr>
-          <w:rFonts w:ascii="Arial" w:eastAsia="Times New Roman" w:hAnsi="Arial" w:cs="Arial"/>
-          <w:color w:val="38761D"/>
-        </w:rPr>
-        <w:t xml:space="preserve"> be able to use firebase</w:t>
+        <w:t>to be able to use firebase</w:t>
       </w:r>
       <w:r>
         <w:rPr>
@@ -2002,31 +1949,7 @@
           <w:sz w:val="26"/>
           <w:szCs w:val="26"/>
         </w:rPr>
-        <w:t xml:space="preserve">Create the Firebase </w:t>
-      </w:r>
-      <w:proofErr w:type="spellStart"/>
-      <w:r>
-        <w:rPr>
-          <w:rFonts w:ascii="Trebuchet MS" w:eastAsia="Times New Roman" w:hAnsi="Trebuchet MS" w:cs="Times New Roman"/>
-          <w:b/>
-          <w:bCs/>
-          <w:color w:val="274E13"/>
-          <w:sz w:val="26"/>
-          <w:szCs w:val="26"/>
-        </w:rPr>
-        <w:t>RealTime</w:t>
-      </w:r>
-      <w:proofErr w:type="spellEnd"/>
-      <w:r>
-        <w:rPr>
-          <w:rFonts w:ascii="Trebuchet MS" w:eastAsia="Times New Roman" w:hAnsi="Trebuchet MS" w:cs="Times New Roman"/>
-          <w:b/>
-          <w:bCs/>
-          <w:color w:val="274E13"/>
-          <w:sz w:val="26"/>
-          <w:szCs w:val="26"/>
-        </w:rPr>
-        <w:t xml:space="preserve"> database structure.</w:t>
+        <w:t>Create the Firebase RealTime database structure.</w:t>
       </w:r>
     </w:p>
     <w:p>
@@ -2114,6 +2037,152 @@
           <w:szCs w:val="26"/>
         </w:rPr>
         <w:t xml:space="preserve">Task 4: </w:t>
+      </w:r>
+      <w:r>
+        <w:rPr>
+          <w:rFonts w:ascii="Trebuchet MS" w:eastAsia="Times New Roman" w:hAnsi="Trebuchet MS" w:cs="Times New Roman"/>
+          <w:b/>
+          <w:bCs/>
+          <w:color w:val="38761D"/>
+          <w:sz w:val="26"/>
+          <w:szCs w:val="26"/>
+        </w:rPr>
+        <w:t xml:space="preserve">Start implementing the </w:t>
+      </w:r>
+      <w:r>
+        <w:rPr>
+          <w:rFonts w:ascii="Trebuchet MS" w:eastAsia="Times New Roman" w:hAnsi="Trebuchet MS" w:cs="Times New Roman"/>
+          <w:b/>
+          <w:bCs/>
+          <w:color w:val="38761D"/>
+          <w:sz w:val="26"/>
+          <w:szCs w:val="26"/>
+        </w:rPr>
+        <w:t>AsyncTask to update the results</w:t>
+      </w:r>
+      <w:r>
+        <w:rPr>
+          <w:rFonts w:ascii="Trebuchet MS" w:eastAsia="Times New Roman" w:hAnsi="Trebuchet MS" w:cs="Times New Roman"/>
+          <w:b/>
+          <w:bCs/>
+          <w:color w:val="38761D"/>
+          <w:sz w:val="26"/>
+          <w:szCs w:val="26"/>
+        </w:rPr>
+        <w:t>.</w:t>
+      </w:r>
+    </w:p>
+    <w:p>
+      <w:pPr>
+        <w:spacing w:after="0" w:line="240" w:lineRule="auto"/>
+        <w:rPr>
+          <w:rFonts w:ascii="Times New Roman" w:eastAsia="Times New Roman" w:hAnsi="Times New Roman" w:cs="Times New Roman"/>
+          <w:sz w:val="24"/>
+          <w:szCs w:val="24"/>
+        </w:rPr>
+      </w:pPr>
+    </w:p>
+    <w:p>
+      <w:pPr>
+        <w:numPr>
+          <w:ilvl w:val="0"/>
+          <w:numId w:val="6"/>
+        </w:numPr>
+        <w:spacing w:after="0" w:line="240" w:lineRule="auto"/>
+        <w:textAlignment w:val="baseline"/>
+        <w:rPr>
+          <w:rFonts w:ascii="Times New Roman" w:eastAsia="Times New Roman" w:hAnsi="Times New Roman" w:cs="Times New Roman"/>
+          <w:sz w:val="24"/>
+          <w:szCs w:val="24"/>
+        </w:rPr>
+      </w:pPr>
+      <w:r>
+        <w:rPr>
+          <w:rFonts w:ascii="Arial" w:eastAsia="Times New Roman" w:hAnsi="Arial" w:cs="Arial"/>
+          <w:color w:val="38761D"/>
+        </w:rPr>
+        <w:t>Start Implementing</w:t>
+      </w:r>
+      <w:r>
+        <w:rPr>
+          <w:rFonts w:ascii="Arial" w:eastAsia="Times New Roman" w:hAnsi="Arial" w:cs="Arial"/>
+          <w:color w:val="38761D"/>
+        </w:rPr>
+        <w:t xml:space="preserve"> an AsyncTask to refresh the results</w:t>
+      </w:r>
+      <w:bookmarkStart w:id="0" w:name="_GoBack"/>
+      <w:bookmarkEnd w:id="0"/>
+      <w:r>
+        <w:rPr>
+          <w:rFonts w:ascii="Arial" w:eastAsia="Times New Roman" w:hAnsi="Arial" w:cs="Arial"/>
+          <w:color w:val="38761D"/>
+        </w:rPr>
+        <w:t>.</w:t>
+      </w:r>
+      <w:r>
+        <w:rPr>
+          <w:rFonts w:ascii="Times New Roman" w:eastAsia="Times New Roman" w:hAnsi="Times New Roman" w:cs="Times New Roman"/>
+          <w:sz w:val="24"/>
+          <w:szCs w:val="24"/>
+        </w:rPr>
+        <w:t xml:space="preserve"> </w:t>
+      </w:r>
+    </w:p>
+    <w:p>
+      <w:pPr>
+        <w:spacing w:after="0" w:line="240" w:lineRule="auto"/>
+        <w:ind w:left="720"/>
+        <w:textAlignment w:val="baseline"/>
+        <w:rPr>
+          <w:rFonts w:ascii="Arial" w:eastAsia="Times New Roman" w:hAnsi="Arial" w:cs="Arial"/>
+          <w:color w:val="38761D"/>
+        </w:rPr>
+      </w:pPr>
+    </w:p>
+    <w:p>
+      <w:pPr>
+        <w:spacing w:after="0" w:line="240" w:lineRule="auto"/>
+        <w:ind w:left="720"/>
+        <w:textAlignment w:val="baseline"/>
+        <w:rPr>
+          <w:rFonts w:ascii="Arial" w:eastAsia="Times New Roman" w:hAnsi="Arial" w:cs="Arial"/>
+          <w:color w:val="38761D"/>
+        </w:rPr>
+      </w:pPr>
+    </w:p>
+    <w:p>
+      <w:pPr>
+        <w:spacing w:before="200" w:after="0" w:line="240" w:lineRule="auto"/>
+        <w:outlineLvl w:val="1"/>
+        <w:rPr>
+          <w:rFonts w:ascii="Times New Roman" w:eastAsia="Times New Roman" w:hAnsi="Times New Roman" w:cs="Times New Roman"/>
+          <w:b/>
+          <w:bCs/>
+          <w:sz w:val="36"/>
+          <w:szCs w:val="36"/>
+        </w:rPr>
+      </w:pPr>
+      <w:r>
+        <w:rPr>
+          <w:rFonts w:ascii="Trebuchet MS" w:eastAsia="Times New Roman" w:hAnsi="Trebuchet MS" w:cs="Times New Roman"/>
+          <w:b/>
+          <w:bCs/>
+          <w:color w:val="000000"/>
+          <w:sz w:val="26"/>
+          <w:szCs w:val="26"/>
+        </w:rPr>
+        <w:t>Task 5</w:t>
+      </w:r>
+      <w:r>
+        <w:rPr>
+          <w:rFonts w:ascii="Trebuchet MS" w:eastAsia="Times New Roman" w:hAnsi="Trebuchet MS" w:cs="Times New Roman"/>
+          <w:b/>
+          <w:bCs/>
+          <w:color w:val="000000"/>
+          <w:sz w:val="26"/>
+          <w:szCs w:val="26"/>
+        </w:rPr>
+        <w:t xml:space="preserve">: </w:t>
       </w:r>
       <w:r>
         <w:rPr>

</xml_diff>